<commit_message>
Add char whitelist to tesseract
</commit_message>
<xml_diff>
--- a/output.docx
+++ b/output.docx
@@ -32,8 +32,8 @@
         </w:rPr>
       </w:pPr>
       <w:r>
-        <w:object w:dxaOrig="3119" w:dyaOrig="4608">
-          <v:rect xmlns:o="urn:schemas-microsoft-com:office:office" xmlns:v="urn:schemas-microsoft-com:vml" id="rectole0000000000" style="width:155.950000pt;height:230.400000pt" o:preferrelative="t" o:ole="">
+        <w:object w:dxaOrig="3158" w:dyaOrig="4656">
+          <v:rect xmlns:o="urn:schemas-microsoft-com:office:office" xmlns:v="urn:schemas-microsoft-com:vml" id="rectole0000000000" style="width:157.900000pt;height:232.800000pt" o:preferrelative="t" o:ole="">
             <o:lock v:ext="edit"/>
             <v:imagedata xmlns:r="http://schemas.openxmlformats.org/officeDocument/2006/relationships" r:id="docRId1" o:title=""/>
           </v:rect>
@@ -67,8 +67,8 @@
         </w:rPr>
       </w:pPr>
       <w:r>
-        <w:object w:dxaOrig="3119" w:dyaOrig="4608">
-          <v:rect xmlns:o="urn:schemas-microsoft-com:office:office" xmlns:v="urn:schemas-microsoft-com:vml" id="rectole0000000001" style="width:155.950000pt;height:230.400000pt" o:preferrelative="t" o:ole="">
+        <w:object w:dxaOrig="3158" w:dyaOrig="4656">
+          <v:rect xmlns:o="urn:schemas-microsoft-com:office:office" xmlns:v="urn:schemas-microsoft-com:vml" id="rectole0000000001" style="width:157.900000pt;height:232.800000pt" o:preferrelative="t" o:ole="">
             <o:lock v:ext="edit"/>
             <v:imagedata xmlns:r="http://schemas.openxmlformats.org/officeDocument/2006/relationships" r:id="docRId3" o:title=""/>
           </v:rect>
@@ -102,8 +102,8 @@
         </w:rPr>
       </w:pPr>
       <w:r>
-        <w:object w:dxaOrig="3119" w:dyaOrig="4608">
-          <v:rect xmlns:o="urn:schemas-microsoft-com:office:office" xmlns:v="urn:schemas-microsoft-com:vml" id="rectole0000000002" style="width:155.950000pt;height:230.400000pt" o:preferrelative="t" o:ole="">
+        <w:object w:dxaOrig="3158" w:dyaOrig="4656">
+          <v:rect xmlns:o="urn:schemas-microsoft-com:office:office" xmlns:v="urn:schemas-microsoft-com:vml" id="rectole0000000002" style="width:157.900000pt;height:232.800000pt" o:preferrelative="t" o:ole="">
             <o:lock v:ext="edit"/>
             <v:imagedata xmlns:r="http://schemas.openxmlformats.org/officeDocument/2006/relationships" r:id="docRId5" o:title=""/>
           </v:rect>
@@ -136,6 +136,411 @@
           <w:shd w:fill="auto" w:val="clear"/>
         </w:rPr>
       </w:pPr>
+    </w:p>
+    <w:p>
+      <w:pPr>
+        <w:spacing w:before="0" w:after="0" w:line="240"/>
+        <w:ind w:right="0" w:left="0" w:firstLine="0"/>
+        <w:jc w:val="left"/>
+        <w:rPr>
+          <w:rFonts w:ascii="Calibri" w:hAnsi="Calibri" w:cs="Calibri" w:eastAsia="Calibri"/>
+          <w:color w:val="auto"/>
+          <w:spacing w:val="0"/>
+          <w:position w:val="0"/>
+          <w:sz w:val="22"/>
+          <w:shd w:fill="auto" w:val="clear"/>
+        </w:rPr>
+      </w:pPr>
+      <w:r>
+        <w:object w:dxaOrig="4320" w:dyaOrig="4608">
+          <v:rect xmlns:o="urn:schemas-microsoft-com:office:office" xmlns:v="urn:schemas-microsoft-com:vml" id="rectole0000000003" style="width:216.000000pt;height:230.400000pt" o:preferrelative="t" o:ole="">
+            <o:lock v:ext="edit"/>
+            <v:imagedata xmlns:r="http://schemas.openxmlformats.org/officeDocument/2006/relationships" r:id="docRId7" o:title=""/>
+          </v:rect>
+          <o:OLEObject xmlns:r="http://schemas.openxmlformats.org/officeDocument/2006/relationships" xmlns:o="urn:schemas-microsoft-com:office:office" Type="Embed" ProgID="StaticMetafile" DrawAspect="Content" ObjectID="0000000003" ShapeID="rectole0000000003" r:id="docRId6"/>
+        </w:object>
+      </w:r>
+      <w:r>
+        <w:rPr>
+          <w:rFonts w:ascii="Calibri" w:hAnsi="Calibri" w:cs="Calibri" w:eastAsia="Calibri"/>
+          <w:color w:val="auto"/>
+          <w:spacing w:val="0"/>
+          <w:position w:val="0"/>
+          <w:sz w:val="22"/>
+          <w:shd w:fill="auto" w:val="clear"/>
+        </w:rPr>
+        <w:t xml:space="preserve">Score: 58.2</w:t>
+      </w:r>
+    </w:p>
+    <w:p>
+      <w:r>
+        <w:drawing>
+          <wp:inline xmlns:wp="http://schemas.openxmlformats.org/drawingml/2006/wordprocessingDrawing" xmlns:a="http://schemas.openxmlformats.org/drawingml/2006/main" xmlns:pic="http://schemas.openxmlformats.org/drawingml/2006/picture" xmlns:r="http://schemas.openxmlformats.org/officeDocument/2006/relationships">
+            <wp:extent cx="2286000" cy="2438400"/>
+            <wp:docPr id="1" name="Picture 1"/>
+            <wp:cNvGraphicFramePr>
+              <a:graphicFrameLocks noChangeAspect="1"/>
+            </wp:cNvGraphicFramePr>
+            <a:graphic>
+              <a:graphicData uri="http://schemas.openxmlformats.org/drawingml/2006/picture">
+                <pic:pic>
+                  <pic:nvPicPr>
+                    <pic:cNvPr id="0" name="image.png"/>
+                    <pic:cNvPicPr/>
+                  </pic:nvPicPr>
+                  <pic:blipFill>
+                    <a:blip r:embed="rId1"/>
+                    <a:stretch>
+                      <a:fillRect/>
+                    </a:stretch>
+                  </pic:blipFill>
+                  <pic:spPr>
+                    <a:xfrm>
+                      <a:off x="0" y="0"/>
+                      <a:ext cx="2286000" cy="2438400"/>
+                    </a:xfrm>
+                    <a:prstGeom prst="rect"/>
+                  </pic:spPr>
+                </pic:pic>
+              </a:graphicData>
+            </a:graphic>
+          </wp:inline>
+        </w:drawing>
+        <w:t>Score: 0</w:t>
+      </w:r>
+    </w:p>
+    <w:p>
+      <w:r>
+        <w:drawing>
+          <wp:inline xmlns:wp="http://schemas.openxmlformats.org/drawingml/2006/wordprocessingDrawing" xmlns:a="http://schemas.openxmlformats.org/drawingml/2006/main" xmlns:pic="http://schemas.openxmlformats.org/drawingml/2006/picture" xmlns:r="http://schemas.openxmlformats.org/officeDocument/2006/relationships">
+            <wp:extent cx="2286000" cy="2438400"/>
+            <wp:docPr id="2" name="Picture 2"/>
+            <wp:cNvGraphicFramePr>
+              <a:graphicFrameLocks noChangeAspect="1"/>
+            </wp:cNvGraphicFramePr>
+            <a:graphic>
+              <a:graphicData uri="http://schemas.openxmlformats.org/drawingml/2006/picture">
+                <pic:pic>
+                  <pic:nvPicPr>
+                    <pic:cNvPr id="0" name="image.png"/>
+                    <pic:cNvPicPr/>
+                  </pic:nvPicPr>
+                  <pic:blipFill>
+                    <a:blip r:embed="rId2"/>
+                    <a:stretch>
+                      <a:fillRect/>
+                    </a:stretch>
+                  </pic:blipFill>
+                  <pic:spPr>
+                    <a:xfrm>
+                      <a:off x="0" y="0"/>
+                      <a:ext cx="2286000" cy="2438400"/>
+                    </a:xfrm>
+                    <a:prstGeom prst="rect"/>
+                  </pic:spPr>
+                </pic:pic>
+              </a:graphicData>
+            </a:graphic>
+          </wp:inline>
+        </w:drawing>
+        <w:t>Score: 0</w:t>
+      </w:r>
+    </w:p>
+    <w:p>
+      <w:r>
+        <w:drawing>
+          <wp:inline xmlns:wp="http://schemas.openxmlformats.org/drawingml/2006/wordprocessingDrawing" xmlns:a="http://schemas.openxmlformats.org/drawingml/2006/main" xmlns:pic="http://schemas.openxmlformats.org/drawingml/2006/picture" xmlns:r="http://schemas.openxmlformats.org/officeDocument/2006/relationships">
+            <wp:extent cx="2286000" cy="2438400"/>
+            <wp:docPr id="3" name="Picture 3"/>
+            <wp:cNvGraphicFramePr>
+              <a:graphicFrameLocks noChangeAspect="1"/>
+            </wp:cNvGraphicFramePr>
+            <a:graphic>
+              <a:graphicData uri="http://schemas.openxmlformats.org/drawingml/2006/picture">
+                <pic:pic>
+                  <pic:nvPicPr>
+                    <pic:cNvPr id="0" name="image.png"/>
+                    <pic:cNvPicPr/>
+                  </pic:nvPicPr>
+                  <pic:blipFill>
+                    <a:blip r:embed="rId2"/>
+                    <a:stretch>
+                      <a:fillRect/>
+                    </a:stretch>
+                  </pic:blipFill>
+                  <pic:spPr>
+                    <a:xfrm>
+                      <a:off x="0" y="0"/>
+                      <a:ext cx="2286000" cy="2438400"/>
+                    </a:xfrm>
+                    <a:prstGeom prst="rect"/>
+                  </pic:spPr>
+                </pic:pic>
+              </a:graphicData>
+            </a:graphic>
+          </wp:inline>
+        </w:drawing>
+        <w:t>Score: 0</w:t>
+      </w:r>
+    </w:p>
+    <w:p>
+      <w:r>
+        <w:drawing>
+          <wp:inline xmlns:wp="http://schemas.openxmlformats.org/drawingml/2006/wordprocessingDrawing" xmlns:a="http://schemas.openxmlformats.org/drawingml/2006/main" xmlns:pic="http://schemas.openxmlformats.org/drawingml/2006/picture" xmlns:r="http://schemas.openxmlformats.org/officeDocument/2006/relationships">
+            <wp:extent cx="2286000" cy="2438400"/>
+            <wp:docPr id="4" name="Picture 4"/>
+            <wp:cNvGraphicFramePr>
+              <a:graphicFrameLocks noChangeAspect="1"/>
+            </wp:cNvGraphicFramePr>
+            <a:graphic>
+              <a:graphicData uri="http://schemas.openxmlformats.org/drawingml/2006/picture">
+                <pic:pic>
+                  <pic:nvPicPr>
+                    <pic:cNvPr id="0" name="image.png"/>
+                    <pic:cNvPicPr/>
+                  </pic:nvPicPr>
+                  <pic:blipFill>
+                    <a:blip r:embed="rId2"/>
+                    <a:stretch>
+                      <a:fillRect/>
+                    </a:stretch>
+                  </pic:blipFill>
+                  <pic:spPr>
+                    <a:xfrm>
+                      <a:off x="0" y="0"/>
+                      <a:ext cx="2286000" cy="2438400"/>
+                    </a:xfrm>
+                    <a:prstGeom prst="rect"/>
+                  </pic:spPr>
+                </pic:pic>
+              </a:graphicData>
+            </a:graphic>
+          </wp:inline>
+        </w:drawing>
+        <w:t>Score: 0</w:t>
+      </w:r>
+    </w:p>
+    <w:p>
+      <w:r>
+        <w:drawing>
+          <wp:inline xmlns:wp="http://schemas.openxmlformats.org/drawingml/2006/wordprocessingDrawing" xmlns:a="http://schemas.openxmlformats.org/drawingml/2006/main" xmlns:pic="http://schemas.openxmlformats.org/drawingml/2006/picture" xmlns:r="http://schemas.openxmlformats.org/officeDocument/2006/relationships">
+            <wp:extent cx="2286000" cy="2438400"/>
+            <wp:docPr id="5" name="Picture 5"/>
+            <wp:cNvGraphicFramePr>
+              <a:graphicFrameLocks noChangeAspect="1"/>
+            </wp:cNvGraphicFramePr>
+            <a:graphic>
+              <a:graphicData uri="http://schemas.openxmlformats.org/drawingml/2006/picture">
+                <pic:pic>
+                  <pic:nvPicPr>
+                    <pic:cNvPr id="0" name="image.png"/>
+                    <pic:cNvPicPr/>
+                  </pic:nvPicPr>
+                  <pic:blipFill>
+                    <a:blip r:embed="rId2"/>
+                    <a:stretch>
+                      <a:fillRect/>
+                    </a:stretch>
+                  </pic:blipFill>
+                  <pic:spPr>
+                    <a:xfrm>
+                      <a:off x="0" y="0"/>
+                      <a:ext cx="2286000" cy="2438400"/>
+                    </a:xfrm>
+                    <a:prstGeom prst="rect"/>
+                  </pic:spPr>
+                </pic:pic>
+              </a:graphicData>
+            </a:graphic>
+          </wp:inline>
+        </w:drawing>
+        <w:t>Score: 0</w:t>
+      </w:r>
+    </w:p>
+    <w:p>
+      <w:r>
+        <w:drawing>
+          <wp:inline xmlns:wp="http://schemas.openxmlformats.org/drawingml/2006/wordprocessingDrawing" xmlns:a="http://schemas.openxmlformats.org/drawingml/2006/main" xmlns:pic="http://schemas.openxmlformats.org/drawingml/2006/picture" xmlns:r="http://schemas.openxmlformats.org/officeDocument/2006/relationships">
+            <wp:extent cx="2286000" cy="2438400"/>
+            <wp:docPr id="6" name="Picture 6"/>
+            <wp:cNvGraphicFramePr>
+              <a:graphicFrameLocks noChangeAspect="1"/>
+            </wp:cNvGraphicFramePr>
+            <a:graphic>
+              <a:graphicData uri="http://schemas.openxmlformats.org/drawingml/2006/picture">
+                <pic:pic>
+                  <pic:nvPicPr>
+                    <pic:cNvPr id="0" name="image.png"/>
+                    <pic:cNvPicPr/>
+                  </pic:nvPicPr>
+                  <pic:blipFill>
+                    <a:blip r:embed="rId3"/>
+                    <a:stretch>
+                      <a:fillRect/>
+                    </a:stretch>
+                  </pic:blipFill>
+                  <pic:spPr>
+                    <a:xfrm>
+                      <a:off x="0" y="0"/>
+                      <a:ext cx="2286000" cy="2438400"/>
+                    </a:xfrm>
+                    <a:prstGeom prst="rect"/>
+                  </pic:spPr>
+                </pic:pic>
+              </a:graphicData>
+            </a:graphic>
+          </wp:inline>
+        </w:drawing>
+        <w:t>Score: 54.4</w:t>
+      </w:r>
+    </w:p>
+    <w:p>
+      <w:r>
+        <w:drawing>
+          <wp:inline xmlns:wp="http://schemas.openxmlformats.org/drawingml/2006/wordprocessingDrawing" xmlns:a="http://schemas.openxmlformats.org/drawingml/2006/main" xmlns:pic="http://schemas.openxmlformats.org/drawingml/2006/picture" xmlns:r="http://schemas.openxmlformats.org/officeDocument/2006/relationships">
+            <wp:extent cx="2286000" cy="2438400"/>
+            <wp:docPr id="7" name="Picture 7"/>
+            <wp:cNvGraphicFramePr>
+              <a:graphicFrameLocks noChangeAspect="1"/>
+            </wp:cNvGraphicFramePr>
+            <a:graphic>
+              <a:graphicData uri="http://schemas.openxmlformats.org/drawingml/2006/picture">
+                <pic:pic>
+                  <pic:nvPicPr>
+                    <pic:cNvPr id="0" name="image.png"/>
+                    <pic:cNvPicPr/>
+                  </pic:nvPicPr>
+                  <pic:blipFill>
+                    <a:blip r:embed="rId4"/>
+                    <a:stretch>
+                      <a:fillRect/>
+                    </a:stretch>
+                  </pic:blipFill>
+                  <pic:spPr>
+                    <a:xfrm>
+                      <a:off x="0" y="0"/>
+                      <a:ext cx="2286000" cy="2438400"/>
+                    </a:xfrm>
+                    <a:prstGeom prst="rect"/>
+                  </pic:spPr>
+                </pic:pic>
+              </a:graphicData>
+            </a:graphic>
+          </wp:inline>
+        </w:drawing>
+        <w:t>Score: 50.733333333333334</w:t>
+      </w:r>
+    </w:p>
+    <w:p>
+      <w:r>
+        <w:drawing>
+          <wp:inline xmlns:wp="http://schemas.openxmlformats.org/drawingml/2006/wordprocessingDrawing" xmlns:a="http://schemas.openxmlformats.org/drawingml/2006/main" xmlns:pic="http://schemas.openxmlformats.org/drawingml/2006/picture" xmlns:r="http://schemas.openxmlformats.org/officeDocument/2006/relationships">
+            <wp:extent cx="2286000" cy="2438400"/>
+            <wp:docPr id="8" name="Picture 8"/>
+            <wp:cNvGraphicFramePr>
+              <a:graphicFrameLocks noChangeAspect="1"/>
+            </wp:cNvGraphicFramePr>
+            <a:graphic>
+              <a:graphicData uri="http://schemas.openxmlformats.org/drawingml/2006/picture">
+                <pic:pic>
+                  <pic:nvPicPr>
+                    <pic:cNvPr id="0" name="image.png"/>
+                    <pic:cNvPicPr/>
+                  </pic:nvPicPr>
+                  <pic:blipFill>
+                    <a:blip r:embed="rId5"/>
+                    <a:stretch>
+                      <a:fillRect/>
+                    </a:stretch>
+                  </pic:blipFill>
+                  <pic:spPr>
+                    <a:xfrm>
+                      <a:off x="0" y="0"/>
+                      <a:ext cx="2286000" cy="2438400"/>
+                    </a:xfrm>
+                    <a:prstGeom prst="rect"/>
+                  </pic:spPr>
+                </pic:pic>
+              </a:graphicData>
+            </a:graphic>
+          </wp:inline>
+        </w:drawing>
+        <w:t>Score: 70.1</w:t>
+      </w:r>
+    </w:p>
+    <w:p>
+      <w:r>
+        <w:drawing>
+          <wp:inline xmlns:wp="http://schemas.openxmlformats.org/drawingml/2006/wordprocessingDrawing" xmlns:a="http://schemas.openxmlformats.org/drawingml/2006/main" xmlns:pic="http://schemas.openxmlformats.org/drawingml/2006/picture" xmlns:r="http://schemas.openxmlformats.org/officeDocument/2006/relationships">
+            <wp:extent cx="2286000" cy="2438400"/>
+            <wp:docPr id="9" name="Picture 9"/>
+            <wp:cNvGraphicFramePr>
+              <a:graphicFrameLocks noChangeAspect="1"/>
+            </wp:cNvGraphicFramePr>
+            <a:graphic>
+              <a:graphicData uri="http://schemas.openxmlformats.org/drawingml/2006/picture">
+                <pic:pic>
+                  <pic:nvPicPr>
+                    <pic:cNvPr id="0" name="image.png"/>
+                    <pic:cNvPicPr/>
+                  </pic:nvPicPr>
+                  <pic:blipFill>
+                    <a:blip r:embed="rId6"/>
+                    <a:stretch>
+                      <a:fillRect/>
+                    </a:stretch>
+                  </pic:blipFill>
+                  <pic:spPr>
+                    <a:xfrm>
+                      <a:off x="0" y="0"/>
+                      <a:ext cx="2286000" cy="2438400"/>
+                    </a:xfrm>
+                    <a:prstGeom prst="rect"/>
+                  </pic:spPr>
+                </pic:pic>
+              </a:graphicData>
+            </a:graphic>
+          </wp:inline>
+        </w:drawing>
+        <w:t>Score: 70.6</w:t>
+      </w:r>
+    </w:p>
+    <w:p>
+      <w:r>
+        <w:drawing>
+          <wp:inline xmlns:wp="http://schemas.openxmlformats.org/drawingml/2006/wordprocessingDrawing" xmlns:a="http://schemas.openxmlformats.org/drawingml/2006/main" xmlns:pic="http://schemas.openxmlformats.org/drawingml/2006/picture" xmlns:r="http://schemas.openxmlformats.org/officeDocument/2006/relationships">
+            <wp:extent cx="2286000" cy="2438400"/>
+            <wp:docPr id="10" name="Picture 10"/>
+            <wp:cNvGraphicFramePr>
+              <a:graphicFrameLocks noChangeAspect="1"/>
+            </wp:cNvGraphicFramePr>
+            <a:graphic>
+              <a:graphicData uri="http://schemas.openxmlformats.org/drawingml/2006/picture">
+                <pic:pic>
+                  <pic:nvPicPr>
+                    <pic:cNvPr id="0" name="image.png"/>
+                    <pic:cNvPicPr/>
+                  </pic:nvPicPr>
+                  <pic:blipFill>
+                    <a:blip r:embed="rId7"/>
+                    <a:stretch>
+                      <a:fillRect/>
+                    </a:stretch>
+                  </pic:blipFill>
+                  <pic:spPr>
+                    <a:xfrm>
+                      <a:off x="0" y="0"/>
+                      <a:ext cx="2286000" cy="2438400"/>
+                    </a:xfrm>
+                    <a:prstGeom prst="rect"/>
+                  </pic:spPr>
+                </pic:pic>
+              </a:graphicData>
+            </a:graphic>
+          </wp:inline>
+        </w:drawing>
+        <w:t>Score: 58.2</w:t>
+      </w:r>
     </w:p>
   </w:body>
 </w:document>

</xml_diff>

<commit_message>
modify get_rows() to handle more cases
</commit_message>
<xml_diff>
--- a/output.docx
+++ b/output.docx
@@ -231,6 +231,339 @@
           </wp:inline>
         </w:drawing>
         <w:t>Score: 65.30000000000001</w:t>
+      </w:r>
+    </w:p>
+    <w:p>
+      <w:r>
+        <w:drawing>
+          <wp:inline xmlns:wp="http://schemas.openxmlformats.org/drawingml/2006/wordprocessingDrawing" xmlns:a="http://schemas.openxmlformats.org/drawingml/2006/main" xmlns:pic="http://schemas.openxmlformats.org/drawingml/2006/picture" xmlns:r="http://schemas.openxmlformats.org/officeDocument/2006/relationships">
+            <wp:extent cx="2286000" cy="2438400"/>
+            <wp:docPr id="4" name="Picture 4"/>
+            <wp:cNvGraphicFramePr>
+              <a:graphicFrameLocks noChangeAspect="1"/>
+            </wp:cNvGraphicFramePr>
+            <a:graphic>
+              <a:graphicData uri="http://schemas.openxmlformats.org/drawingml/2006/picture">
+                <pic:pic>
+                  <pic:nvPicPr>
+                    <pic:cNvPr id="0" name="image.png"/>
+                    <pic:cNvPicPr/>
+                  </pic:nvPicPr>
+                  <pic:blipFill>
+                    <a:blip r:embed="rId4"/>
+                    <a:stretch>
+                      <a:fillRect/>
+                    </a:stretch>
+                  </pic:blipFill>
+                  <pic:spPr>
+                    <a:xfrm>
+                      <a:off x="0" y="0"/>
+                      <a:ext cx="2286000" cy="2438400"/>
+                    </a:xfrm>
+                    <a:prstGeom prst="rect"/>
+                  </pic:spPr>
+                </pic:pic>
+              </a:graphicData>
+            </a:graphic>
+          </wp:inline>
+        </w:drawing>
+        <w:t>Score: 69.4</w:t>
+      </w:r>
+    </w:p>
+    <w:p>
+      <w:r>
+        <w:drawing>
+          <wp:inline xmlns:wp="http://schemas.openxmlformats.org/drawingml/2006/wordprocessingDrawing" xmlns:a="http://schemas.openxmlformats.org/drawingml/2006/main" xmlns:pic="http://schemas.openxmlformats.org/drawingml/2006/picture" xmlns:r="http://schemas.openxmlformats.org/officeDocument/2006/relationships">
+            <wp:extent cx="2286000" cy="2438400"/>
+            <wp:docPr id="5" name="Picture 5"/>
+            <wp:cNvGraphicFramePr>
+              <a:graphicFrameLocks noChangeAspect="1"/>
+            </wp:cNvGraphicFramePr>
+            <a:graphic>
+              <a:graphicData uri="http://schemas.openxmlformats.org/drawingml/2006/picture">
+                <pic:pic>
+                  <pic:nvPicPr>
+                    <pic:cNvPr id="0" name="image.png"/>
+                    <pic:cNvPicPr/>
+                  </pic:nvPicPr>
+                  <pic:blipFill>
+                    <a:blip r:embed="rId5"/>
+                    <a:stretch>
+                      <a:fillRect/>
+                    </a:stretch>
+                  </pic:blipFill>
+                  <pic:spPr>
+                    <a:xfrm>
+                      <a:off x="0" y="0"/>
+                      <a:ext cx="2286000" cy="2438400"/>
+                    </a:xfrm>
+                    <a:prstGeom prst="rect"/>
+                  </pic:spPr>
+                </pic:pic>
+              </a:graphicData>
+            </a:graphic>
+          </wp:inline>
+        </w:drawing>
+        <w:t>Score: 75.8</w:t>
+      </w:r>
+    </w:p>
+    <w:p>
+      <w:r>
+        <w:drawing>
+          <wp:inline xmlns:wp="http://schemas.openxmlformats.org/drawingml/2006/wordprocessingDrawing" xmlns:a="http://schemas.openxmlformats.org/drawingml/2006/main" xmlns:pic="http://schemas.openxmlformats.org/drawingml/2006/picture" xmlns:r="http://schemas.openxmlformats.org/officeDocument/2006/relationships">
+            <wp:extent cx="2286000" cy="2438400"/>
+            <wp:docPr id="6" name="Picture 6"/>
+            <wp:cNvGraphicFramePr>
+              <a:graphicFrameLocks noChangeAspect="1"/>
+            </wp:cNvGraphicFramePr>
+            <a:graphic>
+              <a:graphicData uri="http://schemas.openxmlformats.org/drawingml/2006/picture">
+                <pic:pic>
+                  <pic:nvPicPr>
+                    <pic:cNvPr id="0" name="image.png"/>
+                    <pic:cNvPicPr/>
+                  </pic:nvPicPr>
+                  <pic:blipFill>
+                    <a:blip r:embed="rId6"/>
+                    <a:stretch>
+                      <a:fillRect/>
+                    </a:stretch>
+                  </pic:blipFill>
+                  <pic:spPr>
+                    <a:xfrm>
+                      <a:off x="0" y="0"/>
+                      <a:ext cx="2286000" cy="2438400"/>
+                    </a:xfrm>
+                    <a:prstGeom prst="rect"/>
+                  </pic:spPr>
+                </pic:pic>
+              </a:graphicData>
+            </a:graphic>
+          </wp:inline>
+        </w:drawing>
+        <w:t>Score: 63.1</w:t>
+      </w:r>
+    </w:p>
+    <w:p>
+      <w:r>
+        <w:drawing>
+          <wp:inline xmlns:wp="http://schemas.openxmlformats.org/drawingml/2006/wordprocessingDrawing" xmlns:a="http://schemas.openxmlformats.org/drawingml/2006/main" xmlns:pic="http://schemas.openxmlformats.org/drawingml/2006/picture" xmlns:r="http://schemas.openxmlformats.org/officeDocument/2006/relationships">
+            <wp:extent cx="2286000" cy="2438400"/>
+            <wp:docPr id="7" name="Picture 7"/>
+            <wp:cNvGraphicFramePr>
+              <a:graphicFrameLocks noChangeAspect="1"/>
+            </wp:cNvGraphicFramePr>
+            <a:graphic>
+              <a:graphicData uri="http://schemas.openxmlformats.org/drawingml/2006/picture">
+                <pic:pic>
+                  <pic:nvPicPr>
+                    <pic:cNvPr id="0" name="image.png"/>
+                    <pic:cNvPicPr/>
+                  </pic:nvPicPr>
+                  <pic:blipFill>
+                    <a:blip r:embed="rId7"/>
+                    <a:stretch>
+                      <a:fillRect/>
+                    </a:stretch>
+                  </pic:blipFill>
+                  <pic:spPr>
+                    <a:xfrm>
+                      <a:off x="0" y="0"/>
+                      <a:ext cx="2286000" cy="2438400"/>
+                    </a:xfrm>
+                    <a:prstGeom prst="rect"/>
+                  </pic:spPr>
+                </pic:pic>
+              </a:graphicData>
+            </a:graphic>
+          </wp:inline>
+        </w:drawing>
+        <w:t>Score: 67.80000000000001</w:t>
+      </w:r>
+    </w:p>
+    <w:p>
+      <w:r>
+        <w:drawing>
+          <wp:inline xmlns:wp="http://schemas.openxmlformats.org/drawingml/2006/wordprocessingDrawing" xmlns:a="http://schemas.openxmlformats.org/drawingml/2006/main" xmlns:pic="http://schemas.openxmlformats.org/drawingml/2006/picture" xmlns:r="http://schemas.openxmlformats.org/officeDocument/2006/relationships">
+            <wp:extent cx="2286000" cy="2438400"/>
+            <wp:docPr id="8" name="Picture 8"/>
+            <wp:cNvGraphicFramePr>
+              <a:graphicFrameLocks noChangeAspect="1"/>
+            </wp:cNvGraphicFramePr>
+            <a:graphic>
+              <a:graphicData uri="http://schemas.openxmlformats.org/drawingml/2006/picture">
+                <pic:pic>
+                  <pic:nvPicPr>
+                    <pic:cNvPr id="0" name="image.png"/>
+                    <pic:cNvPicPr/>
+                  </pic:nvPicPr>
+                  <pic:blipFill>
+                    <a:blip r:embed="rId8"/>
+                    <a:stretch>
+                      <a:fillRect/>
+                    </a:stretch>
+                  </pic:blipFill>
+                  <pic:spPr>
+                    <a:xfrm>
+                      <a:off x="0" y="0"/>
+                      <a:ext cx="2286000" cy="2438400"/>
+                    </a:xfrm>
+                    <a:prstGeom prst="rect"/>
+                  </pic:spPr>
+                </pic:pic>
+              </a:graphicData>
+            </a:graphic>
+          </wp:inline>
+        </w:drawing>
+        <w:t>Score: 69.6</w:t>
+      </w:r>
+    </w:p>
+    <w:p>
+      <w:r>
+        <w:drawing>
+          <wp:inline xmlns:wp="http://schemas.openxmlformats.org/drawingml/2006/wordprocessingDrawing" xmlns:a="http://schemas.openxmlformats.org/drawingml/2006/main" xmlns:pic="http://schemas.openxmlformats.org/drawingml/2006/picture" xmlns:r="http://schemas.openxmlformats.org/officeDocument/2006/relationships">
+            <wp:extent cx="2286000" cy="2438400"/>
+            <wp:docPr id="9" name="Picture 9"/>
+            <wp:cNvGraphicFramePr>
+              <a:graphicFrameLocks noChangeAspect="1"/>
+            </wp:cNvGraphicFramePr>
+            <a:graphic>
+              <a:graphicData uri="http://schemas.openxmlformats.org/drawingml/2006/picture">
+                <pic:pic>
+                  <pic:nvPicPr>
+                    <pic:cNvPr id="0" name="image.png"/>
+                    <pic:cNvPicPr/>
+                  </pic:nvPicPr>
+                  <pic:blipFill>
+                    <a:blip r:embed="rId9"/>
+                    <a:stretch>
+                      <a:fillRect/>
+                    </a:stretch>
+                  </pic:blipFill>
+                  <pic:spPr>
+                    <a:xfrm>
+                      <a:off x="0" y="0"/>
+                      <a:ext cx="2286000" cy="2438400"/>
+                    </a:xfrm>
+                    <a:prstGeom prst="rect"/>
+                  </pic:spPr>
+                </pic:pic>
+              </a:graphicData>
+            </a:graphic>
+          </wp:inline>
+        </w:drawing>
+        <w:t>Score: 64.56666666666666</w:t>
+      </w:r>
+    </w:p>
+    <w:p>
+      <w:r>
+        <w:drawing>
+          <wp:inline xmlns:wp="http://schemas.openxmlformats.org/drawingml/2006/wordprocessingDrawing" xmlns:a="http://schemas.openxmlformats.org/drawingml/2006/main" xmlns:pic="http://schemas.openxmlformats.org/drawingml/2006/picture" xmlns:r="http://schemas.openxmlformats.org/officeDocument/2006/relationships">
+            <wp:extent cx="2286000" cy="2438400"/>
+            <wp:docPr id="10" name="Picture 10"/>
+            <wp:cNvGraphicFramePr>
+              <a:graphicFrameLocks noChangeAspect="1"/>
+            </wp:cNvGraphicFramePr>
+            <a:graphic>
+              <a:graphicData uri="http://schemas.openxmlformats.org/drawingml/2006/picture">
+                <pic:pic>
+                  <pic:nvPicPr>
+                    <pic:cNvPr id="0" name="image.png"/>
+                    <pic:cNvPicPr/>
+                  </pic:nvPicPr>
+                  <pic:blipFill>
+                    <a:blip r:embed="rId10"/>
+                    <a:stretch>
+                      <a:fillRect/>
+                    </a:stretch>
+                  </pic:blipFill>
+                  <pic:spPr>
+                    <a:xfrm>
+                      <a:off x="0" y="0"/>
+                      <a:ext cx="2286000" cy="2438400"/>
+                    </a:xfrm>
+                    <a:prstGeom prst="rect"/>
+                  </pic:spPr>
+                </pic:pic>
+              </a:graphicData>
+            </a:graphic>
+          </wp:inline>
+        </w:drawing>
+        <w:t>Score: 63.733333333333334</w:t>
+      </w:r>
+    </w:p>
+    <w:p>
+      <w:r>
+        <w:drawing>
+          <wp:inline xmlns:wp="http://schemas.openxmlformats.org/drawingml/2006/wordprocessingDrawing" xmlns:a="http://schemas.openxmlformats.org/drawingml/2006/main" xmlns:pic="http://schemas.openxmlformats.org/drawingml/2006/picture" xmlns:r="http://schemas.openxmlformats.org/officeDocument/2006/relationships">
+            <wp:extent cx="2286000" cy="2438400"/>
+            <wp:docPr id="11" name="Picture 11"/>
+            <wp:cNvGraphicFramePr>
+              <a:graphicFrameLocks noChangeAspect="1"/>
+            </wp:cNvGraphicFramePr>
+            <a:graphic>
+              <a:graphicData uri="http://schemas.openxmlformats.org/drawingml/2006/picture">
+                <pic:pic>
+                  <pic:nvPicPr>
+                    <pic:cNvPr id="0" name="image.png"/>
+                    <pic:cNvPicPr/>
+                  </pic:nvPicPr>
+                  <pic:blipFill>
+                    <a:blip r:embed="rId11"/>
+                    <a:stretch>
+                      <a:fillRect/>
+                    </a:stretch>
+                  </pic:blipFill>
+                  <pic:spPr>
+                    <a:xfrm>
+                      <a:off x="0" y="0"/>
+                      <a:ext cx="2286000" cy="2438400"/>
+                    </a:xfrm>
+                    <a:prstGeom prst="rect"/>
+                  </pic:spPr>
+                </pic:pic>
+              </a:graphicData>
+            </a:graphic>
+          </wp:inline>
+        </w:drawing>
+        <w:t>Score: 48.916666666666664</w:t>
+      </w:r>
+    </w:p>
+    <w:p>
+      <w:r>
+        <w:drawing>
+          <wp:inline xmlns:wp="http://schemas.openxmlformats.org/drawingml/2006/wordprocessingDrawing" xmlns:a="http://schemas.openxmlformats.org/drawingml/2006/main" xmlns:pic="http://schemas.openxmlformats.org/drawingml/2006/picture" xmlns:r="http://schemas.openxmlformats.org/officeDocument/2006/relationships">
+            <wp:extent cx="2286000" cy="2438400"/>
+            <wp:docPr id="12" name="Picture 12"/>
+            <wp:cNvGraphicFramePr>
+              <a:graphicFrameLocks noChangeAspect="1"/>
+            </wp:cNvGraphicFramePr>
+            <a:graphic>
+              <a:graphicData uri="http://schemas.openxmlformats.org/drawingml/2006/picture">
+                <pic:pic>
+                  <pic:nvPicPr>
+                    <pic:cNvPr id="0" name="image.png"/>
+                    <pic:cNvPicPr/>
+                  </pic:nvPicPr>
+                  <pic:blipFill>
+                    <a:blip r:embed="rId12"/>
+                    <a:stretch>
+                      <a:fillRect/>
+                    </a:stretch>
+                  </pic:blipFill>
+                  <pic:spPr>
+                    <a:xfrm>
+                      <a:off x="0" y="0"/>
+                      <a:ext cx="2286000" cy="2438400"/>
+                    </a:xfrm>
+                    <a:prstGeom prst="rect"/>
+                  </pic:spPr>
+                </pic:pic>
+              </a:graphicData>
+            </a:graphic>
+          </wp:inline>
+        </w:drawing>
+        <w:t>Score: 69</w:t>
       </w:r>
     </w:p>
   </w:body>

</xml_diff>

<commit_message>
Move filtering to another function
</commit_message>
<xml_diff>
--- a/output.docx
+++ b/output.docx
@@ -876,6 +876,303 @@
           <w:shd w:fill="auto" w:val="clear"/>
         </w:rPr>
       </w:pPr>
+    </w:p>
+    <w:p>
+      <w:r>
+        <w:drawing>
+          <wp:inline xmlns:wp="http://schemas.openxmlformats.org/drawingml/2006/wordprocessingDrawing" xmlns:a="http://schemas.openxmlformats.org/drawingml/2006/main" xmlns:pic="http://schemas.openxmlformats.org/drawingml/2006/picture" xmlns:r="http://schemas.openxmlformats.org/officeDocument/2006/relationships">
+            <wp:extent cx="2286000" cy="2438400"/>
+            <wp:docPr id="1" name="Picture 1"/>
+            <wp:cNvGraphicFramePr>
+              <a:graphicFrameLocks noChangeAspect="1"/>
+            </wp:cNvGraphicFramePr>
+            <a:graphic>
+              <a:graphicData uri="http://schemas.openxmlformats.org/drawingml/2006/picture">
+                <pic:pic>
+                  <pic:nvPicPr>
+                    <pic:cNvPr id="0" name="image.png"/>
+                    <pic:cNvPicPr/>
+                  </pic:nvPicPr>
+                  <pic:blipFill>
+                    <a:blip r:embed="rId1"/>
+                    <a:stretch>
+                      <a:fillRect/>
+                    </a:stretch>
+                  </pic:blipFill>
+                  <pic:spPr>
+                    <a:xfrm>
+                      <a:off x="0" y="0"/>
+                      <a:ext cx="2286000" cy="2438400"/>
+                    </a:xfrm>
+                    <a:prstGeom prst="rect"/>
+                  </pic:spPr>
+                </pic:pic>
+              </a:graphicData>
+            </a:graphic>
+          </wp:inline>
+        </w:drawing>
+        <w:t xml:space="preserve">
+Effectiveness%: 15
+Attack%: 17
+Speed: 13
+CriticalHitDamage%: 9
+Score: 65.30000000000001
+</w:t>
+      </w:r>
+    </w:p>
+    <w:p>
+      <w:r>
+        <w:drawing>
+          <wp:inline xmlns:wp="http://schemas.openxmlformats.org/drawingml/2006/wordprocessingDrawing" xmlns:a="http://schemas.openxmlformats.org/drawingml/2006/main" xmlns:pic="http://schemas.openxmlformats.org/drawingml/2006/picture" xmlns:r="http://schemas.openxmlformats.org/officeDocument/2006/relationships">
+            <wp:extent cx="2286000" cy="2438400"/>
+            <wp:docPr id="2" name="Picture 2"/>
+            <wp:cNvGraphicFramePr>
+              <a:graphicFrameLocks noChangeAspect="1"/>
+            </wp:cNvGraphicFramePr>
+            <a:graphic>
+              <a:graphicData uri="http://schemas.openxmlformats.org/drawingml/2006/picture">
+                <pic:pic>
+                  <pic:nvPicPr>
+                    <pic:cNvPr id="0" name="image.png"/>
+                    <pic:cNvPicPr/>
+                  </pic:nvPicPr>
+                  <pic:blipFill>
+                    <a:blip r:embed="rId2"/>
+                    <a:stretch>
+                      <a:fillRect/>
+                    </a:stretch>
+                  </pic:blipFill>
+                  <pic:spPr>
+                    <a:xfrm>
+                      <a:off x="0" y="0"/>
+                      <a:ext cx="2286000" cy="2438400"/>
+                    </a:xfrm>
+                    <a:prstGeom prst="rect"/>
+                  </pic:spPr>
+                </pic:pic>
+              </a:graphicData>
+            </a:graphic>
+          </wp:inline>
+        </w:drawing>
+        <w:t xml:space="preserve">
+Speed: 8
+Defense%: 18
+Health%: 17
+EffectResistance%: 20
+Score: 69.4
+</w:t>
+      </w:r>
+    </w:p>
+    <w:p>
+      <w:r>
+        <w:drawing>
+          <wp:inline xmlns:wp="http://schemas.openxmlformats.org/drawingml/2006/wordprocessingDrawing" xmlns:a="http://schemas.openxmlformats.org/drawingml/2006/main" xmlns:pic="http://schemas.openxmlformats.org/drawingml/2006/picture" xmlns:r="http://schemas.openxmlformats.org/officeDocument/2006/relationships">
+            <wp:extent cx="2286000" cy="2438400"/>
+            <wp:docPr id="3" name="Picture 3"/>
+            <wp:cNvGraphicFramePr>
+              <a:graphicFrameLocks noChangeAspect="1"/>
+            </wp:cNvGraphicFramePr>
+            <a:graphic>
+              <a:graphicData uri="http://schemas.openxmlformats.org/drawingml/2006/picture">
+                <pic:pic>
+                  <pic:nvPicPr>
+                    <pic:cNvPr id="0" name="image.png"/>
+                    <pic:cNvPicPr/>
+                  </pic:nvPicPr>
+                  <pic:blipFill>
+                    <a:blip r:embed="rId3"/>
+                    <a:stretch>
+                      <a:fillRect/>
+                    </a:stretch>
+                  </pic:blipFill>
+                  <pic:spPr>
+                    <a:xfrm>
+                      <a:off x="0" y="0"/>
+                      <a:ext cx="2286000" cy="2438400"/>
+                    </a:xfrm>
+                    <a:prstGeom prst="rect"/>
+                  </pic:spPr>
+                </pic:pic>
+              </a:graphicData>
+            </a:graphic>
+          </wp:inline>
+        </w:drawing>
+        <w:t xml:space="preserve">
+Health%: 34
+CriticalHitChance%: 6
+Effectiveness%: 25
+Speed: 4
+Score: 75.8
+</w:t>
+      </w:r>
+    </w:p>
+    <w:p>
+      <w:r>
+        <w:drawing>
+          <wp:inline xmlns:wp="http://schemas.openxmlformats.org/drawingml/2006/wordprocessingDrawing" xmlns:a="http://schemas.openxmlformats.org/drawingml/2006/main" xmlns:pic="http://schemas.openxmlformats.org/drawingml/2006/picture" xmlns:r="http://schemas.openxmlformats.org/officeDocument/2006/relationships">
+            <wp:extent cx="2286000" cy="2438400"/>
+            <wp:docPr id="4" name="Picture 4"/>
+            <wp:cNvGraphicFramePr>
+              <a:graphicFrameLocks noChangeAspect="1"/>
+            </wp:cNvGraphicFramePr>
+            <a:graphic>
+              <a:graphicData uri="http://schemas.openxmlformats.org/drawingml/2006/picture">
+                <pic:pic>
+                  <pic:nvPicPr>
+                    <pic:cNvPr id="0" name="image.png"/>
+                    <pic:cNvPicPr/>
+                  </pic:nvPicPr>
+                  <pic:blipFill>
+                    <a:blip r:embed="rId4"/>
+                    <a:stretch>
+                      <a:fillRect/>
+                    </a:stretch>
+                  </pic:blipFill>
+                  <pic:spPr>
+                    <a:xfrm>
+                      <a:off x="0" y="0"/>
+                      <a:ext cx="2286000" cy="2438400"/>
+                    </a:xfrm>
+                    <a:prstGeom prst="rect"/>
+                  </pic:spPr>
+                </pic:pic>
+              </a:graphicData>
+            </a:graphic>
+          </wp:inline>
+        </w:drawing>
+        <w:t xml:space="preserve">
+Health%: 6
+CriticalHitChance%: 15
+Speed: 7
+Defense: 123
+Score: 63.1
+</w:t>
+      </w:r>
+    </w:p>
+    <w:p>
+      <w:r>
+        <w:drawing>
+          <wp:inline xmlns:wp="http://schemas.openxmlformats.org/drawingml/2006/wordprocessingDrawing" xmlns:a="http://schemas.openxmlformats.org/drawingml/2006/main" xmlns:pic="http://schemas.openxmlformats.org/drawingml/2006/picture" xmlns:r="http://schemas.openxmlformats.org/officeDocument/2006/relationships">
+            <wp:extent cx="2286000" cy="2438400"/>
+            <wp:docPr id="5" name="Picture 5"/>
+            <wp:cNvGraphicFramePr>
+              <a:graphicFrameLocks noChangeAspect="1"/>
+            </wp:cNvGraphicFramePr>
+            <a:graphic>
+              <a:graphicData uri="http://schemas.openxmlformats.org/drawingml/2006/picture">
+                <pic:pic>
+                  <pic:nvPicPr>
+                    <pic:cNvPr id="0" name="image.png"/>
+                    <pic:cNvPicPr/>
+                  </pic:nvPicPr>
+                  <pic:blipFill>
+                    <a:blip r:embed="rId5"/>
+                    <a:stretch>
+                      <a:fillRect/>
+                    </a:stretch>
+                  </pic:blipFill>
+                  <pic:spPr>
+                    <a:xfrm>
+                      <a:off x="0" y="0"/>
+                      <a:ext cx="2286000" cy="2438400"/>
+                    </a:xfrm>
+                    <a:prstGeom prst="rect"/>
+                  </pic:spPr>
+                </pic:pic>
+              </a:graphicData>
+            </a:graphic>
+          </wp:inline>
+        </w:drawing>
+        <w:t xml:space="preserve">
+Defense%: 16
+Speed: 21
+Effectiveness%: 8
+EffectResistance%: 6
+Score: 67.80000000000001
+</w:t>
+      </w:r>
+    </w:p>
+    <w:p>
+      <w:r>
+        <w:drawing>
+          <wp:inline xmlns:wp="http://schemas.openxmlformats.org/drawingml/2006/wordprocessingDrawing" xmlns:a="http://schemas.openxmlformats.org/drawingml/2006/main" xmlns:pic="http://schemas.openxmlformats.org/drawingml/2006/picture" xmlns:r="http://schemas.openxmlformats.org/officeDocument/2006/relationships">
+            <wp:extent cx="2286000" cy="2438400"/>
+            <wp:docPr id="6" name="Picture 6"/>
+            <wp:cNvGraphicFramePr>
+              <a:graphicFrameLocks noChangeAspect="1"/>
+            </wp:cNvGraphicFramePr>
+            <a:graphic>
+              <a:graphicData uri="http://schemas.openxmlformats.org/drawingml/2006/picture">
+                <pic:pic>
+                  <pic:nvPicPr>
+                    <pic:cNvPr id="0" name="image.png"/>
+                    <pic:cNvPicPr/>
+                  </pic:nvPicPr>
+                  <pic:blipFill>
+                    <a:blip r:embed="rId6"/>
+                    <a:stretch>
+                      <a:fillRect/>
+                    </a:stretch>
+                  </pic:blipFill>
+                  <pic:spPr>
+                    <a:xfrm>
+                      <a:off x="0" y="0"/>
+                      <a:ext cx="2286000" cy="2438400"/>
+                    </a:xfrm>
+                    <a:prstGeom prst="rect"/>
+                  </pic:spPr>
+                </pic:pic>
+              </a:graphicData>
+            </a:graphic>
+          </wp:inline>
+        </w:drawing>
+        <w:t xml:space="preserve">
+CriticalHitChance%: 6
+Defense%: 30
+Effectiveness%: 25
+Attack%: 5
+Score: 69.6
+</w:t>
+      </w:r>
+    </w:p>
+    <w:p>
+      <w:r>
+        <w:drawing>
+          <wp:inline xmlns:wp="http://schemas.openxmlformats.org/drawingml/2006/wordprocessingDrawing" xmlns:a="http://schemas.openxmlformats.org/drawingml/2006/main" xmlns:pic="http://schemas.openxmlformats.org/drawingml/2006/picture" xmlns:r="http://schemas.openxmlformats.org/officeDocument/2006/relationships">
+            <wp:extent cx="2286000" cy="2438400"/>
+            <wp:docPr id="7" name="Picture 7"/>
+            <wp:cNvGraphicFramePr>
+              <a:graphicFrameLocks noChangeAspect="1"/>
+            </wp:cNvGraphicFramePr>
+            <a:graphic>
+              <a:graphicData uri="http://schemas.openxmlformats.org/drawingml/2006/picture">
+                <pic:pic>
+                  <pic:nvPicPr>
+                    <pic:cNvPr id="0" name="image.png"/>
+                    <pic:cNvPicPr/>
+                  </pic:nvPicPr>
+                  <pic:blipFill>
+                    <a:blip r:embed="rId7"/>
+                    <a:stretch>
+                      <a:fillRect/>
+                    </a:stretch>
+                  </pic:blipFill>
+                  <pic:spPr>
+                    <a:xfrm>
+                      <a:off x="0" y="0"/>
+                      <a:ext cx="2286000" cy="2438400"/>
+                    </a:xfrm>
+                    <a:prstGeom prst="rect"/>
+                  </pic:spPr>
+                </pic:pic>
+              </a:graphicData>
+            </a:graphic>
+          </wp:inline>
+        </w:drawing>
+        <w:t xml:space="preserve">
+Score: 0
+</w:t>
+      </w:r>
     </w:p>
   </w:body>
 </w:document>

</xml_diff>